<commit_message>
writing functionality almost done
</commit_message>
<xml_diff>
--- a/collector/Letter.docx
+++ b/collector/Letter.docx
@@ -6,7 +6,7 @@
     <w:tbl>
       <w:tblPr>
         <w:jc w:val="left"/>
-        <w:tblInd w:w="40" w:type="dxa"/>
+        <w:tblInd w:w="-28" w:type="dxa"/>
         <w:tblBorders>
           <w:top w:val="dashed" w:sz="14" w:space="0" w:color="666666"/>
           <w:left w:val="dashed" w:sz="14" w:space="0" w:color="666666"/>
@@ -17,14 +17,14 @@
         </w:tblBorders>
         <w:tblCellMar>
           <w:top w:w="14" w:type="dxa"/>
-          <w:left w:w="22" w:type="dxa"/>
+          <w:left w:w="-17" w:type="dxa"/>
           <w:bottom w:w="14" w:type="dxa"/>
           <w:right w:w="58" w:type="dxa"/>
         </w:tblCellMar>
       </w:tblPr>
       <w:tblGrid>
-        <w:gridCol w:w="4680"/>
-        <w:gridCol w:w="4679"/>
+        <w:gridCol w:w="4677"/>
+        <w:gridCol w:w="4677"/>
       </w:tblGrid>
       <w:tr>
         <w:trPr>
@@ -32,7 +32,7 @@
         </w:trPr>
         <w:tc>
           <w:tcPr>
-            <w:tcW w:w="4680" w:type="dxa"/>
+            <w:tcW w:w="4677" w:type="dxa"/>
             <w:tcBorders>
               <w:top w:val="dashed" w:sz="14" w:space="0" w:color="666666"/>
               <w:left w:val="dashed" w:sz="14" w:space="0" w:color="666666"/>
@@ -43,7 +43,7 @@
             </w:tcBorders>
             <w:shd w:fill="FFFFFF" w:val="clear"/>
             <w:tcMar>
-              <w:left w:w="22" w:type="dxa"/>
+              <w:left w:w="-17" w:type="dxa"/>
             </w:tcMar>
           </w:tcPr>
           <w:p>
@@ -66,19 +66,19 @@
         </w:tc>
         <w:tc>
           <w:tcPr>
-            <w:tcW w:w="4679" w:type="dxa"/>
+            <w:tcW w:w="4677" w:type="dxa"/>
             <w:vMerge w:val="restart"/>
             <w:tcBorders>
-              <w:top w:val="single" w:sz="2" w:space="0" w:color="FFFFFF"/>
-              <w:left w:val="single" w:sz="2" w:space="0" w:color="FFFFFF"/>
-              <w:bottom w:val="single" w:sz="2" w:space="0" w:color="FFFFFF"/>
-              <w:insideH w:val="single" w:sz="2" w:space="0" w:color="FFFFFF"/>
-              <w:right w:val="single" w:sz="2" w:space="0" w:color="FFFFFF"/>
-              <w:insideV w:val="single" w:sz="2" w:space="0" w:color="FFFFFF"/>
+              <w:top w:val="nil"/>
+              <w:left w:val="nil"/>
+              <w:bottom w:val="nil"/>
+              <w:insideH w:val="nil"/>
+              <w:right w:val="nil"/>
+              <w:insideV w:val="nil"/>
             </w:tcBorders>
             <w:shd w:fill="FFFFFF" w:val="clear"/>
             <w:tcMar>
-              <w:left w:w="54" w:type="dxa"/>
+              <w:left w:w="45" w:type="dxa"/>
             </w:tcMar>
           </w:tcPr>
           <w:tbl>
@@ -86,22 +86,22 @@
               <w:jc w:val="left"/>
               <w:tblInd w:w="0" w:type="dxa"/>
               <w:tblBorders>
-                <w:top w:val="single" w:sz="2" w:space="0" w:color="000001"/>
-                <w:left w:val="single" w:sz="2" w:space="0" w:color="000001"/>
-                <w:bottom w:val="single" w:sz="2" w:space="0" w:color="000001"/>
-                <w:insideH w:val="single" w:sz="2" w:space="0" w:color="000001"/>
+                <w:top w:val="nil"/>
+                <w:left w:val="nil"/>
+                <w:bottom w:val="nil"/>
+                <w:insideH w:val="nil"/>
                 <w:right w:val="nil"/>
                 <w:insideV w:val="nil"/>
               </w:tblBorders>
               <w:tblCellMar>
                 <w:top w:w="55" w:type="dxa"/>
-                <w:left w:w="51" w:type="dxa"/>
+                <w:left w:w="42" w:type="dxa"/>
                 <w:bottom w:w="55" w:type="dxa"/>
                 <w:right w:w="55" w:type="dxa"/>
               </w:tblCellMar>
             </w:tblPr>
             <w:tblGrid>
-              <w:gridCol w:w="1079"/>
+              <w:gridCol w:w="1075"/>
               <w:gridCol w:w="3495"/>
             </w:tblGrid>
             <w:tr>
@@ -110,19 +110,16 @@
               </w:trPr>
               <w:tc>
                 <w:tcPr>
-                  <w:tcW w:w="1079" w:type="dxa"/>
+                  <w:tcW w:w="1075" w:type="dxa"/>
                   <w:tcBorders>
-                    <w:top w:val="single" w:sz="2" w:space="0" w:color="000001"/>
-                    <w:left w:val="single" w:sz="2" w:space="0" w:color="000001"/>
-                    <w:bottom w:val="single" w:sz="2" w:space="0" w:color="000001"/>
-                    <w:insideH w:val="single" w:sz="2" w:space="0" w:color="000001"/>
+                    <w:top w:val="nil"/>
+                    <w:left w:val="nil"/>
+                    <w:bottom w:val="nil"/>
+                    <w:insideH w:val="nil"/>
                     <w:right w:val="nil"/>
                     <w:insideV w:val="nil"/>
                   </w:tcBorders>
                   <w:shd w:fill="FFFFFF" w:val="clear"/>
-                  <w:tcMar>
-                    <w:left w:w="51" w:type="dxa"/>
-                  </w:tcMar>
                 </w:tcPr>
                 <w:p>
                   <w:pPr>
@@ -139,17 +136,14 @@
                 <w:tcPr>
                   <w:tcW w:w="3495" w:type="dxa"/>
                   <w:tcBorders>
-                    <w:top w:val="single" w:sz="2" w:space="0" w:color="000001"/>
-                    <w:left w:val="single" w:sz="2" w:space="0" w:color="000001"/>
-                    <w:bottom w:val="single" w:sz="2" w:space="0" w:color="000001"/>
-                    <w:insideH w:val="single" w:sz="2" w:space="0" w:color="000001"/>
-                    <w:right w:val="single" w:sz="2" w:space="0" w:color="000001"/>
-                    <w:insideV w:val="single" w:sz="2" w:space="0" w:color="000001"/>
+                    <w:top w:val="nil"/>
+                    <w:left w:val="nil"/>
+                    <w:bottom w:val="nil"/>
+                    <w:insideH w:val="nil"/>
+                    <w:right w:val="nil"/>
+                    <w:insideV w:val="nil"/>
                   </w:tcBorders>
                   <w:shd w:fill="FFFFFF" w:val="clear"/>
-                  <w:tcMar>
-                    <w:left w:w="51" w:type="dxa"/>
-                  </w:tcMar>
                 </w:tcPr>
                 <w:p>
                   <w:pPr>
@@ -192,7 +186,7 @@
         </w:trPr>
         <w:tc>
           <w:tcPr>
-            <w:tcW w:w="4680" w:type="dxa"/>
+            <w:tcW w:w="4677" w:type="dxa"/>
             <w:tcBorders>
               <w:top w:val="nil"/>
               <w:left w:val="dashed" w:sz="14" w:space="0" w:color="666666"/>
@@ -203,7 +197,7 @@
             </w:tcBorders>
             <w:shd w:fill="FFFFFF" w:val="clear"/>
             <w:tcMar>
-              <w:left w:w="22" w:type="dxa"/>
+              <w:left w:w="-17" w:type="dxa"/>
             </w:tcMar>
           </w:tcPr>
           <w:p>
@@ -229,19 +223,19 @@
         </w:tc>
         <w:tc>
           <w:tcPr>
-            <w:tcW w:w="4679" w:type="dxa"/>
+            <w:tcW w:w="4677" w:type="dxa"/>
             <w:vMerge w:val="continue"/>
             <w:tcBorders>
               <w:top w:val="nil"/>
-              <w:left w:val="single" w:sz="2" w:space="0" w:color="FFFFFF"/>
-              <w:bottom w:val="single" w:sz="2" w:space="0" w:color="FFFFFF"/>
-              <w:insideH w:val="single" w:sz="2" w:space="0" w:color="FFFFFF"/>
-              <w:right w:val="single" w:sz="2" w:space="0" w:color="FFFFFF"/>
-              <w:insideV w:val="single" w:sz="2" w:space="0" w:color="FFFFFF"/>
+              <w:left w:val="nil"/>
+              <w:bottom w:val="nil"/>
+              <w:insideH w:val="nil"/>
+              <w:right w:val="nil"/>
+              <w:insideV w:val="nil"/>
             </w:tcBorders>
             <w:shd w:fill="FFFFFF" w:val="clear"/>
             <w:tcMar>
-              <w:left w:w="54" w:type="dxa"/>
+              <w:left w:w="45" w:type="dxa"/>
             </w:tcMar>
           </w:tcPr>
           <w:p>
@@ -263,7 +257,7 @@
         </w:trPr>
         <w:tc>
           <w:tcPr>
-            <w:tcW w:w="4680" w:type="dxa"/>
+            <w:tcW w:w="4677" w:type="dxa"/>
             <w:tcBorders>
               <w:top w:val="nil"/>
               <w:left w:val="dashed" w:sz="14" w:space="0" w:color="666666"/>
@@ -274,7 +268,7 @@
             </w:tcBorders>
             <w:shd w:fill="FFFFFF" w:val="clear"/>
             <w:tcMar>
-              <w:left w:w="22" w:type="dxa"/>
+              <w:left w:w="-17" w:type="dxa"/>
             </w:tcMar>
           </w:tcPr>
           <w:p>
@@ -298,19 +292,19 @@
         </w:tc>
         <w:tc>
           <w:tcPr>
-            <w:tcW w:w="4679" w:type="dxa"/>
+            <w:tcW w:w="4677" w:type="dxa"/>
             <w:vMerge w:val="continue"/>
             <w:tcBorders>
               <w:top w:val="nil"/>
-              <w:left w:val="single" w:sz="2" w:space="0" w:color="FFFFFF"/>
-              <w:bottom w:val="single" w:sz="2" w:space="0" w:color="FFFFFF"/>
-              <w:insideH w:val="single" w:sz="2" w:space="0" w:color="FFFFFF"/>
-              <w:right w:val="single" w:sz="2" w:space="0" w:color="FFFFFF"/>
-              <w:insideV w:val="single" w:sz="2" w:space="0" w:color="FFFFFF"/>
+              <w:left w:val="nil"/>
+              <w:bottom w:val="nil"/>
+              <w:insideH w:val="nil"/>
+              <w:right w:val="nil"/>
+              <w:insideV w:val="nil"/>
             </w:tcBorders>
             <w:shd w:fill="FFFFFF" w:val="clear"/>
             <w:tcMar>
-              <w:left w:w="54" w:type="dxa"/>
+              <w:left w:w="45" w:type="dxa"/>
             </w:tcMar>
           </w:tcPr>
           <w:p>
@@ -386,10 +380,21 @@
           <w:b/>
           <w:bCs/>
           <w:color w:val="004586"/>
+          <w:sz w:val="26"/>
+          <w:szCs w:val="26"/>
+        </w:rPr>
+        <w:t>Se hur cleanjoy.se kan hjälpa dig sälja ditt hus utan krångel.</w:t>
+      </w:r>
+      <w:r>
+        <w:rPr>
+          <w:rFonts w:eastAsia="Arial" w:cs="Arial"/>
+          <w:b/>
+          <w:bCs/>
+          <w:color w:val="004586"/>
           <w:sz w:val="28"/>
           <w:szCs w:val="28"/>
         </w:rPr>
-        <w:t xml:space="preserve">Se hur cleanjoy.se kan hjälpa dig sälja ditt hus utan krångel. </w:t>
+        <w:t xml:space="preserve"> </w:t>
       </w:r>
     </w:p>
     <w:p>
@@ -637,170 +642,132 @@
       <w:pPr>
         <w:pStyle w:val="Normal"/>
         <w:spacing w:lineRule="auto" w:line="276" w:before="0" w:after="0"/>
-        <w:rPr>
-          <w:rFonts w:eastAsia="Arial" w:cs="Arial"/>
-          <w:color w:val="1C1C1C"/>
-        </w:rPr>
-      </w:pPr>
-      <w:r>
-        <w:rPr>
-          <w:rFonts w:eastAsia="Arial" w:cs="Arial"/>
-          <w:color w:val="1C1C1C"/>
-        </w:rPr>
-        <w:t>Ring vår kundtjänst på {tell} så hjälper de dig med frågor angående bokningen och tjänsten. Eller gå till</w:t>
-      </w:r>
-      <w:r>
+        <w:rPr/>
+      </w:pPr>
+      <w:r>
+        <w:rPr/>
+      </w:r>
+    </w:p>
+    <w:p>
+      <w:pPr>
+        <w:pStyle w:val="Normal"/>
+        <w:spacing w:lineRule="auto" w:line="276" w:before="0" w:after="0"/>
+        <w:rPr>
+          <w:color w:val="1C1C1C"/>
+        </w:rPr>
+      </w:pPr>
+      <w:r>
+        <w:rPr>
+          <w:color w:val="1C1C1C"/>
+        </w:rPr>
+      </w:r>
+    </w:p>
+    <w:p>
+      <w:pPr>
+        <w:pStyle w:val="Normal"/>
+        <w:spacing w:lineRule="auto" w:line="276" w:before="0" w:after="0"/>
+        <w:rPr>
+          <w:rFonts w:eastAsia="Arial" w:cs="Arial"/>
+          <w:color w:val="1C1C1C"/>
+        </w:rPr>
+      </w:pPr>
+      <w:r>
+        <w:rPr>
+          <w:rFonts w:eastAsia="Arial" w:cs="Arial"/>
+          <w:color w:val="1C1C1C"/>
+        </w:rPr>
+        <w:t>Vi ser fram emot att hjälpa dig!</w:t>
+      </w:r>
+    </w:p>
+    <w:p>
+      <w:pPr>
+        <w:pStyle w:val="Normal"/>
+        <w:spacing w:lineRule="auto" w:line="276" w:before="0" w:after="0"/>
+        <w:rPr>
+          <w:color w:val="1C1C1C"/>
+        </w:rPr>
+      </w:pPr>
+      <w:r>
+        <w:rPr>
+          <w:color w:val="1C1C1C"/>
+        </w:rPr>
+        <w:t xml:space="preserve"> </w:t>
+      </w:r>
+    </w:p>
+    <w:p>
+      <w:pPr>
+        <w:pStyle w:val="Normal"/>
+        <w:spacing w:lineRule="auto" w:line="276" w:before="0" w:after="0"/>
+        <w:rPr>
+          <w:rFonts w:eastAsia="Arial" w:cs="Arial"/>
+          <w:color w:val="1C1C1C"/>
+        </w:rPr>
+      </w:pPr>
+      <w:r>
+        <w:rPr>
+          <w:rFonts w:eastAsia="Arial" w:cs="Arial"/>
+          <w:color w:val="1C1C1C"/>
+        </w:rPr>
+        <w:t>Ulrik Radell</w:t>
+      </w:r>
+    </w:p>
+    <w:p>
+      <w:pPr>
+        <w:pStyle w:val="Normal"/>
+        <w:spacing w:lineRule="auto" w:line="276" w:before="0" w:after="0"/>
+        <w:rPr>
+          <w:rFonts w:eastAsia="Arial" w:cs="Arial"/>
+          <w:color w:val="1C1C1C"/>
+        </w:rPr>
+      </w:pPr>
+      <w:r>
+        <w:rPr>
+          <w:rFonts w:eastAsia="Arial" w:cs="Arial"/>
+          <w:color w:val="1C1C1C"/>
+        </w:rPr>
+        <w:t>Marketing Manager, CleanJoy Sverige</w:t>
+      </w:r>
+    </w:p>
+    <w:p>
+      <w:pPr>
+        <w:pStyle w:val="Normal"/>
+        <w:spacing w:lineRule="auto" w:line="276" w:before="0" w:after="0"/>
+        <w:rPr>
+          <w:color w:val="1C1C1C"/>
+        </w:rPr>
+      </w:pPr>
+      <w:r>
+        <w:rPr>
+          <w:color w:val="1C1C1C"/>
+        </w:rPr>
+      </w:r>
+    </w:p>
+    <w:p>
+      <w:pPr>
+        <w:pStyle w:val="Normal"/>
+        <w:pBdr>
+          <w:top w:val="nil"/>
+          <w:left w:val="nil"/>
+          <w:bottom w:val="nil"/>
+          <w:right w:val="nil"/>
+        </w:pBdr>
+        <w:shd w:fill="FFFFFF" w:val="clear"/>
+        <w:spacing w:lineRule="auto" w:line="276" w:before="0" w:after="0"/>
         <w:rPr>
           <w:rFonts w:eastAsia="Arial" w:cs="Arial"/>
           <w:b/>
           <w:bCs/>
           <w:color w:val="1C1C1C"/>
         </w:rPr>
-        <w:t xml:space="preserve"> </w:t>
-      </w:r>
+      </w:pPr>
       <w:r>
         <w:rPr>
           <w:rFonts w:eastAsia="Arial" w:cs="Arial"/>
           <w:b/>
           <w:bCs/>
           <w:color w:val="1C1C1C"/>
-          <w:u w:val="single"/>
-        </w:rPr>
-        <w:t xml:space="preserve">cleanjoy.se/aktivera </w:t>
-      </w:r>
-      <w:r>
-        <w:rPr>
-          <w:rFonts w:eastAsia="Arial" w:cs="Arial"/>
-          <w:color w:val="1C1C1C"/>
-        </w:rPr>
-        <w:t xml:space="preserve">för att boka din städning. </w:t>
-      </w:r>
-    </w:p>
-    <w:p>
-      <w:pPr>
-        <w:pStyle w:val="Normal"/>
-        <w:spacing w:lineRule="auto" w:line="276" w:before="0" w:after="0"/>
-        <w:rPr>
-          <w:color w:val="1C1C1C"/>
-        </w:rPr>
-      </w:pPr>
-      <w:r>
-        <w:rPr>
-          <w:color w:val="1C1C1C"/>
-        </w:rPr>
-      </w:r>
-    </w:p>
-    <w:p>
-      <w:pPr>
-        <w:pStyle w:val="Normal"/>
-        <w:spacing w:lineRule="auto" w:line="276" w:before="0" w:after="0"/>
-        <w:rPr>
-          <w:rFonts w:eastAsia="Arial" w:cs="Arial"/>
-          <w:color w:val="1C1C1C"/>
-        </w:rPr>
-      </w:pPr>
-      <w:r>
-        <w:rPr>
-          <w:rFonts w:eastAsia="Arial" w:cs="Arial"/>
-          <w:color w:val="1C1C1C"/>
-        </w:rPr>
-        <w:t>Vi ser fram emot att hjälpa dig!</w:t>
-      </w:r>
-    </w:p>
-    <w:p>
-      <w:pPr>
-        <w:pStyle w:val="Normal"/>
-        <w:spacing w:lineRule="auto" w:line="276" w:before="0" w:after="0"/>
-        <w:rPr>
-          <w:color w:val="1C1C1C"/>
-        </w:rPr>
-      </w:pPr>
-      <w:r>
-        <w:rPr>
-          <w:color w:val="1C1C1C"/>
-        </w:rPr>
-        <w:t xml:space="preserve"> </w:t>
-      </w:r>
-    </w:p>
-    <w:p>
-      <w:pPr>
-        <w:pStyle w:val="Normal"/>
-        <w:spacing w:lineRule="auto" w:line="276" w:before="0" w:after="0"/>
-        <w:rPr>
-          <w:rFonts w:eastAsia="Arial" w:cs="Arial"/>
-          <w:color w:val="1C1C1C"/>
-        </w:rPr>
-      </w:pPr>
-      <w:r>
-        <w:rPr>
-          <w:rFonts w:eastAsia="Arial" w:cs="Arial"/>
-          <w:color w:val="1C1C1C"/>
-        </w:rPr>
-        <w:t>Ulrik Radell</w:t>
-      </w:r>
-    </w:p>
-    <w:p>
-      <w:pPr>
-        <w:pStyle w:val="Normal"/>
-        <w:spacing w:lineRule="auto" w:line="276" w:before="0" w:after="0"/>
-        <w:rPr>
-          <w:rFonts w:eastAsia="Arial" w:cs="Arial"/>
-          <w:color w:val="1C1C1C"/>
-        </w:rPr>
-      </w:pPr>
-      <w:r>
-        <w:rPr>
-          <w:rFonts w:eastAsia="Arial" w:cs="Arial"/>
-          <w:color w:val="1C1C1C"/>
-        </w:rPr>
-        <w:t>Marketing Manager, CleanJoy Sverige</w:t>
-      </w:r>
-    </w:p>
-    <w:p>
-      <w:pPr>
-        <w:pStyle w:val="Normal"/>
-        <w:spacing w:lineRule="auto" w:line="276" w:before="0" w:after="0"/>
-        <w:rPr>
-          <w:color w:val="1C1C1C"/>
-        </w:rPr>
-      </w:pPr>
-      <w:r>
-        <w:rPr>
-          <w:color w:val="1C1C1C"/>
-        </w:rPr>
-      </w:r>
-    </w:p>
-    <w:p>
-      <w:pPr>
-        <w:pStyle w:val="Normal"/>
-        <w:pBdr>
-          <w:top w:val="single" w:sz="2" w:space="0" w:color="000001"/>
-          <w:left w:val="single" w:sz="2" w:space="0" w:color="000001"/>
-          <w:bottom w:val="single" w:sz="2" w:space="0" w:color="000001"/>
-          <w:right w:val="single" w:sz="2" w:space="0" w:color="000001"/>
-        </w:pBdr>
-        <w:shd w:fill="FFFFFF" w:val="clear"/>
-        <w:spacing w:lineRule="auto" w:line="276" w:before="0" w:after="0"/>
-        <w:rPr>
-          <w:rFonts w:eastAsia="Arial" w:cs="Arial"/>
-          <w:color w:val="1C1C1C"/>
-        </w:rPr>
-      </w:pPr>
-      <w:r>
-        <w:rPr>
-          <w:rFonts w:eastAsia="Arial" w:cs="Arial"/>
-          <w:b/>
-          <w:bCs/>
-          <w:color w:val="1C1C1C"/>
         </w:rPr>
         <w:t xml:space="preserve">P.S. </w:t>
-      </w:r>
-      <w:r>
-        <w:rPr>
-          <w:rFonts w:eastAsia="Arial" w:cs="Arial"/>
-          <w:color w:val="1C1C1C"/>
-        </w:rPr>
-        <w:t>Erbjudandet med {value} kr rabatt på din bokning (ovan 2500 kr) går ut den {expiry}.</w:t>
       </w:r>
     </w:p>
     <w:sectPr>
@@ -1247,14 +1214,17 @@
   </w:style>
   <w:style w:type="paragraph" w:styleId="Heading1">
     <w:name w:val="Heading 1"/>
+    <w:basedOn w:val="Heading"/>
     <w:next w:val="Normal"/>
     <w:pPr>
       <w:keepNext/>
       <w:keepLines/>
       <w:widowControl/>
       <w:suppressAutoHyphens w:val="true"/>
+      <w:bidi w:val="0"/>
       <w:spacing w:lineRule="auto" w:line="288" w:before="320" w:after="0"/>
       <w:contextualSpacing/>
+      <w:jc w:val="left"/>
     </w:pPr>
     <w:rPr>
       <w:rFonts w:ascii="Proxima Nova" w:hAnsi="Proxima Nova" w:eastAsia="Proxima Nova" w:cs="Proxima Nova"/>
@@ -1267,14 +1237,17 @@
   </w:style>
   <w:style w:type="paragraph" w:styleId="Heading2">
     <w:name w:val="Heading 2"/>
+    <w:basedOn w:val="Heading"/>
     <w:next w:val="Normal"/>
     <w:pPr>
       <w:keepNext/>
       <w:keepLines/>
       <w:widowControl/>
       <w:suppressAutoHyphens w:val="true"/>
+      <w:bidi w:val="0"/>
       <w:spacing w:lineRule="auto" w:line="240" w:before="200" w:after="0"/>
       <w:contextualSpacing/>
+      <w:jc w:val="left"/>
     </w:pPr>
     <w:rPr>
       <w:rFonts w:ascii="Proxima Nova" w:hAnsi="Proxima Nova" w:eastAsia="Proxima Nova" w:cs="Proxima Nova"/>
@@ -1286,14 +1259,17 @@
   </w:style>
   <w:style w:type="paragraph" w:styleId="Heading3">
     <w:name w:val="Heading 3"/>
+    <w:basedOn w:val="Heading"/>
     <w:next w:val="Normal"/>
     <w:pPr>
       <w:keepNext/>
       <w:keepLines/>
       <w:widowControl/>
       <w:suppressAutoHyphens w:val="true"/>
+      <w:bidi w:val="0"/>
       <w:spacing w:lineRule="auto" w:line="288" w:before="320" w:after="0"/>
       <w:contextualSpacing/>
+      <w:jc w:val="left"/>
     </w:pPr>
     <w:rPr>
       <w:rFonts w:ascii="Proxima Nova" w:hAnsi="Proxima Nova" w:eastAsia="Proxima Nova" w:cs="Proxima Nova"/>
@@ -1306,14 +1282,17 @@
   </w:style>
   <w:style w:type="paragraph" w:styleId="Heading4">
     <w:name w:val="Heading 4"/>
+    <w:basedOn w:val="Heading"/>
     <w:next w:val="Normal"/>
     <w:pPr>
       <w:keepNext/>
       <w:keepLines/>
       <w:widowControl/>
       <w:suppressAutoHyphens w:val="true"/>
+      <w:bidi w:val="0"/>
       <w:spacing w:lineRule="auto" w:line="240" w:before="160" w:after="0"/>
       <w:contextualSpacing/>
+      <w:jc w:val="left"/>
     </w:pPr>
     <w:rPr>
       <w:rFonts w:ascii="Trebuchet MS" w:hAnsi="Trebuchet MS" w:eastAsia="Trebuchet MS" w:cs="Trebuchet MS"/>
@@ -1326,14 +1305,17 @@
   </w:style>
   <w:style w:type="paragraph" w:styleId="Heading5">
     <w:name w:val="Heading 5"/>
+    <w:basedOn w:val="Heading"/>
     <w:next w:val="Normal"/>
     <w:pPr>
       <w:keepNext/>
       <w:keepLines/>
       <w:widowControl/>
       <w:suppressAutoHyphens w:val="true"/>
+      <w:bidi w:val="0"/>
       <w:spacing w:lineRule="auto" w:line="240" w:before="160" w:after="0"/>
       <w:contextualSpacing/>
+      <w:jc w:val="left"/>
     </w:pPr>
     <w:rPr>
       <w:rFonts w:ascii="Trebuchet MS" w:hAnsi="Trebuchet MS" w:eastAsia="Trebuchet MS" w:cs="Trebuchet MS"/>
@@ -1345,14 +1327,17 @@
   </w:style>
   <w:style w:type="paragraph" w:styleId="Heading6">
     <w:name w:val="Heading 6"/>
+    <w:basedOn w:val="Heading"/>
     <w:next w:val="Normal"/>
     <w:pPr>
       <w:keepNext/>
       <w:keepLines/>
       <w:widowControl/>
       <w:suppressAutoHyphens w:val="true"/>
+      <w:bidi w:val="0"/>
       <w:spacing w:lineRule="auto" w:line="240" w:before="160" w:after="0"/>
       <w:contextualSpacing/>
+      <w:jc w:val="left"/>
     </w:pPr>
     <w:rPr>
       <w:rFonts w:ascii="Trebuchet MS" w:hAnsi="Trebuchet MS" w:eastAsia="Trebuchet MS" w:cs="Trebuchet MS"/>
@@ -1377,6 +1362,54 @@
   </w:style>
   <w:style w:type="character" w:styleId="ListLabel2">
     <w:name w:val="ListLabel 2"/>
+    <w:rPr>
+      <w:rFonts w:cs="OpenSymbol"/>
+    </w:rPr>
+  </w:style>
+  <w:style w:type="character" w:styleId="ListLabel3">
+    <w:name w:val="ListLabel 3"/>
+    <w:rPr>
+      <w:rFonts w:cs="Symbol"/>
+    </w:rPr>
+  </w:style>
+  <w:style w:type="character" w:styleId="ListLabel4">
+    <w:name w:val="ListLabel 4"/>
+    <w:rPr>
+      <w:rFonts w:cs="OpenSymbol"/>
+    </w:rPr>
+  </w:style>
+  <w:style w:type="character" w:styleId="ListLabel5">
+    <w:name w:val="ListLabel 5"/>
+    <w:rPr>
+      <w:rFonts w:cs="Symbol"/>
+    </w:rPr>
+  </w:style>
+  <w:style w:type="character" w:styleId="ListLabel6">
+    <w:name w:val="ListLabel 6"/>
+    <w:rPr>
+      <w:rFonts w:cs="OpenSymbol"/>
+    </w:rPr>
+  </w:style>
+  <w:style w:type="character" w:styleId="ListLabel7">
+    <w:name w:val="ListLabel 7"/>
+    <w:rPr>
+      <w:rFonts w:cs="Symbol"/>
+    </w:rPr>
+  </w:style>
+  <w:style w:type="character" w:styleId="ListLabel8">
+    <w:name w:val="ListLabel 8"/>
+    <w:rPr>
+      <w:rFonts w:cs="OpenSymbol"/>
+    </w:rPr>
+  </w:style>
+  <w:style w:type="character" w:styleId="ListLabel9">
+    <w:name w:val="ListLabel 9"/>
+    <w:rPr>
+      <w:rFonts w:cs="Symbol"/>
+    </w:rPr>
+  </w:style>
+  <w:style w:type="character" w:styleId="ListLabel10">
+    <w:name w:val="ListLabel 10"/>
     <w:rPr>
       <w:rFonts w:cs="OpenSymbol"/>
     </w:rPr>

</xml_diff>